<commit_message>
báo cáo thực tập buổi 7: sửa giao diện chăm soc khách hàng
</commit_message>
<xml_diff>
--- a/Thực tập doanh nghiệp hè 2024/Báo cáo thực tập buổi 6.docx
+++ b/Thực tập doanh nghiệp hè 2024/Báo cáo thực tập buổi 6.docx
@@ -6,53 +6,8 @@
       <w:pPr>
         <w:pStyle w:val="Title"/>
       </w:pPr>
-      <w:proofErr w:type="spellStart"/>
-      <w:r>
-        <w:t>Báo</w:t>
-      </w:r>
-      <w:proofErr w:type="spellEnd"/>
-      <w:r>
-        <w:t xml:space="preserve"> </w:t>
-      </w:r>
-      <w:proofErr w:type="spellStart"/>
-      <w:r>
-        <w:t>cáo</w:t>
-      </w:r>
-      <w:proofErr w:type="spellEnd"/>
-      <w:r>
-        <w:t xml:space="preserve"> </w:t>
-      </w:r>
-      <w:proofErr w:type="spellStart"/>
-      <w:r>
-        <w:t>thực</w:t>
-      </w:r>
-      <w:proofErr w:type="spellEnd"/>
-      <w:r>
-        <w:t xml:space="preserve"> </w:t>
-      </w:r>
-      <w:proofErr w:type="spellStart"/>
-      <w:r>
-        <w:t>tập</w:t>
-      </w:r>
-      <w:proofErr w:type="spellEnd"/>
-      <w:r>
-        <w:t xml:space="preserve"> </w:t>
-      </w:r>
-      <w:proofErr w:type="spellStart"/>
-      <w:r>
-        <w:t>buổi</w:t>
-      </w:r>
-      <w:proofErr w:type="spellEnd"/>
-      <w:r>
-        <w:t xml:space="preserve"> 6: design </w:t>
-      </w:r>
-      <w:proofErr w:type="spellStart"/>
-      <w:r>
-        <w:t>theo</w:t>
-      </w:r>
-      <w:proofErr w:type="spellEnd"/>
-      <w:r>
-        <w:t xml:space="preserve"> file Figma</w:t>
+      <w:r>
+        <w:t>Báo cáo thực tập buổi 6: design theo file Figma</w:t>
       </w:r>
     </w:p>
     <w:p>
@@ -60,66 +15,16 @@
         <w:pStyle w:val="Subtitle"/>
       </w:pPr>
       <w:r>
-        <w:t xml:space="preserve">Design </w:t>
-      </w:r>
-      <w:proofErr w:type="spellStart"/>
-      <w:r>
-        <w:t>trang</w:t>
-      </w:r>
-      <w:proofErr w:type="spellEnd"/>
-      <w:r>
-        <w:t xml:space="preserve"> </w:t>
-      </w:r>
-      <w:proofErr w:type="spellStart"/>
-      <w:r>
-        <w:t>chủ</w:t>
-      </w:r>
-      <w:proofErr w:type="spellEnd"/>
-      <w:r>
-        <w:t xml:space="preserve"> </w:t>
-      </w:r>
-      <w:proofErr w:type="spellStart"/>
-      <w:r>
-        <w:t>theo</w:t>
-      </w:r>
-      <w:proofErr w:type="spellEnd"/>
-      <w:r>
-        <w:t xml:space="preserve"> file Figma có </w:t>
-      </w:r>
-      <w:proofErr w:type="spellStart"/>
-      <w:r>
-        <w:t>sẵn</w:t>
-      </w:r>
-      <w:proofErr w:type="spellEnd"/>
+        <w:t>Design trang chủ theo file Figma có sẵn</w:t>
+      </w:r>
     </w:p>
     <w:p>
       <w:pPr>
         <w:pStyle w:val="Heading1"/>
       </w:pPr>
       <w:r>
-        <w:t xml:space="preserve">Giao </w:t>
-      </w:r>
-      <w:proofErr w:type="spellStart"/>
-      <w:r>
-        <w:t>tiếp</w:t>
-      </w:r>
-      <w:proofErr w:type="spellEnd"/>
-      <w:r>
-        <w:t xml:space="preserve"> </w:t>
-      </w:r>
-      <w:proofErr w:type="spellStart"/>
-      <w:r>
-        <w:t>công</w:t>
-      </w:r>
-      <w:proofErr w:type="spellEnd"/>
-      <w:r>
-        <w:t xml:space="preserve"> </w:t>
-      </w:r>
-      <w:proofErr w:type="spellStart"/>
-      <w:r>
-        <w:t>việc</w:t>
-      </w:r>
-      <w:proofErr w:type="spellEnd"/>
+        <w:t>Giao tiếp công việc</w:t>
+      </w:r>
     </w:p>
     <w:p>
       <w:pPr>
@@ -147,11 +52,9 @@
           <w:numId w:val="1"/>
         </w:numPr>
       </w:pPr>
-      <w:proofErr w:type="spellStart"/>
       <w:r>
         <w:t>Báo</w:t>
       </w:r>
-      <w:proofErr w:type="spellEnd"/>
       <w:r>
         <w:rPr>
           <w:lang w:val="vi-VN"/>
@@ -163,27 +66,9 @@
       <w:pPr>
         <w:pStyle w:val="Heading1"/>
       </w:pPr>
-      <w:proofErr w:type="spellStart"/>
-      <w:r>
-        <w:t>Chụp</w:t>
-      </w:r>
-      <w:proofErr w:type="spellEnd"/>
-      <w:r>
-        <w:t xml:space="preserve"> </w:t>
-      </w:r>
-      <w:proofErr w:type="spellStart"/>
-      <w:r>
-        <w:t>màn</w:t>
-      </w:r>
-      <w:proofErr w:type="spellEnd"/>
-      <w:r>
-        <w:t xml:space="preserve"> </w:t>
-      </w:r>
-      <w:proofErr w:type="spellStart"/>
-      <w:r>
-        <w:t>hình</w:t>
-      </w:r>
-      <w:proofErr w:type="spellEnd"/>
+      <w:r>
+        <w:t>Chụp màn hình</w:t>
+      </w:r>
     </w:p>
     <w:p>
       <w:pPr>
@@ -194,95 +79,16 @@
         </w:numPr>
       </w:pPr>
       <w:r>
-        <w:t xml:space="preserve">Thông </w:t>
-      </w:r>
-      <w:proofErr w:type="spellStart"/>
-      <w:r>
-        <w:t>báo</w:t>
-      </w:r>
-      <w:proofErr w:type="spellEnd"/>
-      <w:r>
-        <w:t xml:space="preserve"> </w:t>
-      </w:r>
-      <w:proofErr w:type="spellStart"/>
-      <w:r>
-        <w:t>kết</w:t>
-      </w:r>
-      <w:proofErr w:type="spellEnd"/>
-      <w:r>
-        <w:t xml:space="preserve"> </w:t>
-      </w:r>
-      <w:proofErr w:type="spellStart"/>
-      <w:r>
-        <w:t>quả</w:t>
-      </w:r>
-      <w:proofErr w:type="spellEnd"/>
-      <w:r>
-        <w:t xml:space="preserve"> </w:t>
-      </w:r>
-      <w:proofErr w:type="spellStart"/>
-      <w:r>
-        <w:t>với</w:t>
-      </w:r>
-      <w:proofErr w:type="spellEnd"/>
-      <w:r>
-        <w:t xml:space="preserve"> </w:t>
-      </w:r>
-      <w:proofErr w:type="spellStart"/>
-      <w:r>
-        <w:t>người</w:t>
-      </w:r>
-      <w:proofErr w:type="spellEnd"/>
-      <w:r>
-        <w:t xml:space="preserve"> </w:t>
-      </w:r>
-      <w:proofErr w:type="spellStart"/>
-      <w:r>
-        <w:t>hướng</w:t>
-      </w:r>
-      <w:proofErr w:type="spellEnd"/>
-      <w:r>
-        <w:t xml:space="preserve"> </w:t>
-      </w:r>
-      <w:proofErr w:type="spellStart"/>
-      <w:r>
-        <w:t>dẫn</w:t>
-      </w:r>
-      <w:proofErr w:type="spellEnd"/>
+        <w:t>Thông báo kết quả với người hướng dẫn</w:t>
+      </w:r>
     </w:p>
     <w:p>
       <w:pPr>
         <w:pStyle w:val="Heading1"/>
       </w:pPr>
-      <w:proofErr w:type="spellStart"/>
-      <w:r>
-        <w:t>Thực</w:t>
-      </w:r>
-      <w:proofErr w:type="spellEnd"/>
-      <w:r>
-        <w:t xml:space="preserve"> </w:t>
-      </w:r>
-      <w:proofErr w:type="spellStart"/>
-      <w:r>
-        <w:t>hiện</w:t>
-      </w:r>
-      <w:proofErr w:type="spellEnd"/>
-      <w:r>
-        <w:t xml:space="preserve"> </w:t>
-      </w:r>
-      <w:proofErr w:type="spellStart"/>
-      <w:r>
-        <w:t>công</w:t>
-      </w:r>
-      <w:proofErr w:type="spellEnd"/>
-      <w:r>
-        <w:t xml:space="preserve"> </w:t>
-      </w:r>
-      <w:proofErr w:type="spellStart"/>
-      <w:r>
-        <w:t>việc</w:t>
-      </w:r>
-      <w:proofErr w:type="spellEnd"/>
+      <w:r>
+        <w:t>Thực hiện công việc</w:t>
+      </w:r>
     </w:p>
     <w:p>
       <w:pPr>
@@ -292,11 +98,9 @@
           <w:numId w:val="3"/>
         </w:numPr>
       </w:pPr>
-      <w:proofErr w:type="spellStart"/>
       <w:r>
         <w:t>Thiết</w:t>
       </w:r>
-      <w:proofErr w:type="spellEnd"/>
       <w:r>
         <w:rPr>
           <w:lang w:val="vi-VN"/>
@@ -312,27 +116,9 @@
           <w:numId w:val="3"/>
         </w:numPr>
       </w:pPr>
-      <w:proofErr w:type="spellStart"/>
-      <w:r>
-        <w:t>Chụp</w:t>
-      </w:r>
-      <w:proofErr w:type="spellEnd"/>
-      <w:r>
-        <w:t xml:space="preserve"> </w:t>
-      </w:r>
-      <w:proofErr w:type="spellStart"/>
-      <w:r>
-        <w:t>màn</w:t>
-      </w:r>
-      <w:proofErr w:type="spellEnd"/>
-      <w:r>
-        <w:t xml:space="preserve"> </w:t>
-      </w:r>
-      <w:proofErr w:type="spellStart"/>
-      <w:r>
-        <w:t>hình</w:t>
-      </w:r>
-      <w:proofErr w:type="spellEnd"/>
+      <w:r>
+        <w:t>Chụp màn hình</w:t>
+      </w:r>
     </w:p>
     <w:p>
       <w:pPr>
@@ -343,108 +129,27 @@
         </w:numPr>
       </w:pPr>
       <w:r>
-        <w:t xml:space="preserve">Thông </w:t>
-      </w:r>
-      <w:proofErr w:type="spellStart"/>
-      <w:r>
-        <w:t>báo</w:t>
-      </w:r>
-      <w:proofErr w:type="spellEnd"/>
-      <w:r>
-        <w:t xml:space="preserve"> </w:t>
-      </w:r>
-      <w:proofErr w:type="spellStart"/>
-      <w:r>
-        <w:t>kết</w:t>
-      </w:r>
-      <w:proofErr w:type="spellEnd"/>
-      <w:r>
-        <w:t xml:space="preserve"> </w:t>
-      </w:r>
-      <w:proofErr w:type="spellStart"/>
-      <w:r>
-        <w:t>quả</w:t>
-      </w:r>
-      <w:proofErr w:type="spellEnd"/>
-      <w:r>
-        <w:t xml:space="preserve"> </w:t>
-      </w:r>
-      <w:proofErr w:type="spellStart"/>
-      <w:r>
-        <w:t>với</w:t>
-      </w:r>
-      <w:proofErr w:type="spellEnd"/>
-      <w:r>
-        <w:t xml:space="preserve"> </w:t>
-      </w:r>
-      <w:proofErr w:type="spellStart"/>
-      <w:r>
-        <w:t>người</w:t>
-      </w:r>
-      <w:proofErr w:type="spellEnd"/>
-      <w:r>
-        <w:t xml:space="preserve"> </w:t>
-      </w:r>
-      <w:proofErr w:type="spellStart"/>
-      <w:r>
-        <w:t>hướng</w:t>
-      </w:r>
-      <w:proofErr w:type="spellEnd"/>
-      <w:r>
-        <w:t xml:space="preserve"> </w:t>
-      </w:r>
-      <w:proofErr w:type="spellStart"/>
-      <w:r>
-        <w:t>dẫn</w:t>
-      </w:r>
-      <w:proofErr w:type="spellEnd"/>
+        <w:t>Thông báo kết quả với người hướng dẫn</w:t>
+      </w:r>
     </w:p>
     <w:p>
       <w:pPr>
         <w:pStyle w:val="Heading1"/>
       </w:pPr>
-      <w:proofErr w:type="spellStart"/>
-      <w:r>
-        <w:t>Kết</w:t>
-      </w:r>
-      <w:proofErr w:type="spellEnd"/>
-      <w:r>
-        <w:t xml:space="preserve"> </w:t>
-      </w:r>
-      <w:proofErr w:type="spellStart"/>
-      <w:r>
-        <w:t>quả</w:t>
-      </w:r>
-      <w:proofErr w:type="spellEnd"/>
-      <w:r>
-        <w:t xml:space="preserve"> </w:t>
-      </w:r>
-      <w:proofErr w:type="spellStart"/>
-      <w:r>
-        <w:t>công</w:t>
-      </w:r>
-      <w:proofErr w:type="spellEnd"/>
-      <w:r>
-        <w:t xml:space="preserve"> </w:t>
-      </w:r>
-      <w:proofErr w:type="spellStart"/>
-      <w:r>
-        <w:t>việc</w:t>
-      </w:r>
-      <w:proofErr w:type="spellEnd"/>
+      <w:r>
+        <w:t>Kết quả công việc</w:t>
+      </w:r>
     </w:p>
     <w:p>
       <w:pPr>
         <w:pStyle w:val="Heading2"/>
       </w:pPr>
-      <w:proofErr w:type="spellStart"/>
       <w:r>
         <w:rPr>
           <w:lang w:val="en-US"/>
         </w:rPr>
         <w:t>Hiển</w:t>
       </w:r>
-      <w:proofErr w:type="spellEnd"/>
       <w:r>
         <w:t xml:space="preserve"> thị danh sách sản phẩm trên slider</w:t>
       </w:r>
@@ -476,7 +181,7 @@
                     <pic:cNvPicPr/>
                   </pic:nvPicPr>
                   <pic:blipFill>
-                    <a:blip r:embed="rId6"/>
+                    <a:blip r:embed="rId8"/>
                     <a:stretch>
                       <a:fillRect/>
                     </a:stretch>
@@ -501,7 +206,6 @@
       <w:pPr>
         <w:pStyle w:val="Heading2"/>
       </w:pPr>
-      <w:proofErr w:type="spellStart"/>
       <w:r>
         <w:rPr>
           <w:lang w:val="en-US"/>
@@ -509,7 +213,6 @@
         <w:lastRenderedPageBreak/>
         <w:t>Hiển</w:t>
       </w:r>
-      <w:proofErr w:type="spellEnd"/>
       <w:r>
         <w:t xml:space="preserve"> thị </w:t>
       </w:r>
@@ -538,7 +241,7 @@
                     <pic:cNvPicPr/>
                   </pic:nvPicPr>
                   <pic:blipFill>
-                    <a:blip r:embed="rId7"/>
+                    <a:blip r:embed="rId9"/>
                     <a:stretch>
                       <a:fillRect/>
                     </a:stretch>
@@ -560,6 +263,12 @@
       </w:r>
     </w:p>
     <w:sectPr>
+      <w:headerReference w:type="even" r:id="rId10"/>
+      <w:headerReference w:type="default" r:id="rId11"/>
+      <w:footerReference w:type="even" r:id="rId12"/>
+      <w:footerReference w:type="default" r:id="rId13"/>
+      <w:headerReference w:type="first" r:id="rId14"/>
+      <w:footerReference w:type="first" r:id="rId15"/>
       <w:pgSz w:w="11906" w:h="16838"/>
       <w:pgMar w:top="1440" w:right="1440" w:bottom="1440" w:left="1440" w:header="708" w:footer="708" w:gutter="0"/>
       <w:cols w:space="708"/>
@@ -567,6 +276,119 @@
     </w:sectPr>
   </w:body>
 </w:document>
+</file>
+
+<file path=word/endnotes.xml><?xml version="1.0" encoding="utf-8"?>
+<w:endnotes xmlns:wpc="http://schemas.microsoft.com/office/word/2010/wordprocessingCanvas" xmlns:cx="http://schemas.microsoft.com/office/drawing/2014/chartex" xmlns:cx1="http://schemas.microsoft.com/office/drawing/2015/9/8/chartex" xmlns:cx2="http://schemas.microsoft.com/office/drawing/2015/10/21/chartex" xmlns:cx3="http://schemas.microsoft.com/office/drawing/2016/5/9/chartex" xmlns:cx4="http://schemas.microsoft.com/office/drawing/2016/5/10/chartex" xmlns:cx5="http://schemas.microsoft.com/office/drawing/2016/5/11/chartex" xmlns:cx6="http://schemas.microsoft.com/office/drawing/2016/5/12/chartex" xmlns:cx7="http://schemas.microsoft.com/office/drawing/2016/5/13/chartex" xmlns:cx8="http://schemas.microsoft.com/office/drawing/2016/5/14/chartex" xmlns:mc="http://schemas.openxmlformats.org/markup-compatibility/2006" xmlns:aink="http://schemas.microsoft.com/office/drawing/2016/ink" xmlns:am3d="http://schemas.microsoft.com/office/drawing/2017/model3d" xmlns:o="urn:schemas-microsoft-com:office:office" xmlns:oel="http://schemas.microsoft.com/office/2019/extlst" xmlns:r="http://schemas.openxmlformats.org/officeDocument/2006/relationships" xmlns:m="http://schemas.openxmlformats.org/officeDocument/2006/math" xmlns:v="urn:schemas-microsoft-com:vml" xmlns:wp14="http://schemas.microsoft.com/office/word/2010/wordprocessingDrawing" xmlns:wp="http://schemas.openxmlformats.org/drawingml/2006/wordprocessingDrawing" xmlns:w10="urn:schemas-microsoft-com:office:word" xmlns:w="http://schemas.openxmlformats.org/wordprocessingml/2006/main" xmlns:w14="http://schemas.microsoft.com/office/word/2010/wordml" xmlns:w15="http://schemas.microsoft.com/office/word/2012/wordml" xmlns:w16cex="http://schemas.microsoft.com/office/word/2018/wordml/cex" xmlns:w16cid="http://schemas.microsoft.com/office/word/2016/wordml/cid" xmlns:w16="http://schemas.microsoft.com/office/word/2018/wordml" xmlns:w16sdtdh="http://schemas.microsoft.com/office/word/2020/wordml/sdtdatahash" xmlns:w16se="http://schemas.microsoft.com/office/word/2015/wordml/symex" xmlns:wpg="http://schemas.microsoft.com/office/word/2010/wordprocessingGroup" xmlns:wpi="http://schemas.microsoft.com/office/word/2010/wordprocessingInk" xmlns:wne="http://schemas.microsoft.com/office/word/2006/wordml" xmlns:wps="http://schemas.microsoft.com/office/word/2010/wordprocessingShape" mc:Ignorable="w14 w15 w16se w16cid w16 w16cex w16sdtdh wp14">
+  <w:endnote w:type="separator" w:id="-1">
+    <w:p>
+      <w:pPr>
+        <w:spacing w:after="0" w:line="240" w:lineRule="auto"/>
+      </w:pPr>
+      <w:r>
+        <w:separator/>
+      </w:r>
+    </w:p>
+  </w:endnote>
+  <w:endnote w:type="continuationSeparator" w:id="0">
+    <w:p>
+      <w:pPr>
+        <w:spacing w:after="0" w:line="240" w:lineRule="auto"/>
+      </w:pPr>
+      <w:r>
+        <w:continuationSeparator/>
+      </w:r>
+    </w:p>
+  </w:endnote>
+</w:endnotes>
+</file>
+
+<file path=word/footer1.xml><?xml version="1.0" encoding="utf-8"?>
+<w:ftr xmlns:wpc="http://schemas.microsoft.com/office/word/2010/wordprocessingCanvas" xmlns:cx="http://schemas.microsoft.com/office/drawing/2014/chartex" xmlns:cx1="http://schemas.microsoft.com/office/drawing/2015/9/8/chartex" xmlns:cx2="http://schemas.microsoft.com/office/drawing/2015/10/21/chartex" xmlns:cx3="http://schemas.microsoft.com/office/drawing/2016/5/9/chartex" xmlns:cx4="http://schemas.microsoft.com/office/drawing/2016/5/10/chartex" xmlns:cx5="http://schemas.microsoft.com/office/drawing/2016/5/11/chartex" xmlns:cx6="http://schemas.microsoft.com/office/drawing/2016/5/12/chartex" xmlns:cx7="http://schemas.microsoft.com/office/drawing/2016/5/13/chartex" xmlns:cx8="http://schemas.microsoft.com/office/drawing/2016/5/14/chartex" xmlns:mc="http://schemas.openxmlformats.org/markup-compatibility/2006" xmlns:aink="http://schemas.microsoft.com/office/drawing/2016/ink" xmlns:am3d="http://schemas.microsoft.com/office/drawing/2017/model3d" xmlns:o="urn:schemas-microsoft-com:office:office" xmlns:oel="http://schemas.microsoft.com/office/2019/extlst" xmlns:r="http://schemas.openxmlformats.org/officeDocument/2006/relationships" xmlns:m="http://schemas.openxmlformats.org/officeDocument/2006/math" xmlns:v="urn:schemas-microsoft-com:vml" xmlns:wp14="http://schemas.microsoft.com/office/word/2010/wordprocessingDrawing" xmlns:wp="http://schemas.openxmlformats.org/drawingml/2006/wordprocessingDrawing" xmlns:w10="urn:schemas-microsoft-com:office:word" xmlns:w="http://schemas.openxmlformats.org/wordprocessingml/2006/main" xmlns:w14="http://schemas.microsoft.com/office/word/2010/wordml" xmlns:w15="http://schemas.microsoft.com/office/word/2012/wordml" xmlns:w16cex="http://schemas.microsoft.com/office/word/2018/wordml/cex" xmlns:w16cid="http://schemas.microsoft.com/office/word/2016/wordml/cid" xmlns:w16="http://schemas.microsoft.com/office/word/2018/wordml" xmlns:w16sdtdh="http://schemas.microsoft.com/office/word/2020/wordml/sdtdatahash" xmlns:w16se="http://schemas.microsoft.com/office/word/2015/wordml/symex" xmlns:wpg="http://schemas.microsoft.com/office/word/2010/wordprocessingGroup" xmlns:wpi="http://schemas.microsoft.com/office/word/2010/wordprocessingInk" xmlns:wne="http://schemas.microsoft.com/office/word/2006/wordml" xmlns:wps="http://schemas.microsoft.com/office/word/2010/wordprocessingShape" mc:Ignorable="w14 w15 w16se w16cid w16 w16cex w16sdtdh wp14">
+  <w:p>
+    <w:pPr>
+      <w:pStyle w:val="Footer"/>
+    </w:pPr>
+  </w:p>
+</w:ftr>
+</file>
+
+<file path=word/footer2.xml><?xml version="1.0" encoding="utf-8"?>
+<w:ftr xmlns:wpc="http://schemas.microsoft.com/office/word/2010/wordprocessingCanvas" xmlns:cx="http://schemas.microsoft.com/office/drawing/2014/chartex" xmlns:cx1="http://schemas.microsoft.com/office/drawing/2015/9/8/chartex" xmlns:cx2="http://schemas.microsoft.com/office/drawing/2015/10/21/chartex" xmlns:cx3="http://schemas.microsoft.com/office/drawing/2016/5/9/chartex" xmlns:cx4="http://schemas.microsoft.com/office/drawing/2016/5/10/chartex" xmlns:cx5="http://schemas.microsoft.com/office/drawing/2016/5/11/chartex" xmlns:cx6="http://schemas.microsoft.com/office/drawing/2016/5/12/chartex" xmlns:cx7="http://schemas.microsoft.com/office/drawing/2016/5/13/chartex" xmlns:cx8="http://schemas.microsoft.com/office/drawing/2016/5/14/chartex" xmlns:mc="http://schemas.openxmlformats.org/markup-compatibility/2006" xmlns:aink="http://schemas.microsoft.com/office/drawing/2016/ink" xmlns:am3d="http://schemas.microsoft.com/office/drawing/2017/model3d" xmlns:o="urn:schemas-microsoft-com:office:office" xmlns:oel="http://schemas.microsoft.com/office/2019/extlst" xmlns:r="http://schemas.openxmlformats.org/officeDocument/2006/relationships" xmlns:m="http://schemas.openxmlformats.org/officeDocument/2006/math" xmlns:v="urn:schemas-microsoft-com:vml" xmlns:wp14="http://schemas.microsoft.com/office/word/2010/wordprocessingDrawing" xmlns:wp="http://schemas.openxmlformats.org/drawingml/2006/wordprocessingDrawing" xmlns:w10="urn:schemas-microsoft-com:office:word" xmlns:w="http://schemas.openxmlformats.org/wordprocessingml/2006/main" xmlns:w14="http://schemas.microsoft.com/office/word/2010/wordml" xmlns:w15="http://schemas.microsoft.com/office/word/2012/wordml" xmlns:w16cex="http://schemas.microsoft.com/office/word/2018/wordml/cex" xmlns:w16cid="http://schemas.microsoft.com/office/word/2016/wordml/cid" xmlns:w16="http://schemas.microsoft.com/office/word/2018/wordml" xmlns:w16sdtdh="http://schemas.microsoft.com/office/word/2020/wordml/sdtdatahash" xmlns:w16se="http://schemas.microsoft.com/office/word/2015/wordml/symex" xmlns:wpg="http://schemas.microsoft.com/office/word/2010/wordprocessingGroup" xmlns:wpi="http://schemas.microsoft.com/office/word/2010/wordprocessingInk" xmlns:wne="http://schemas.microsoft.com/office/word/2006/wordml" xmlns:wps="http://schemas.microsoft.com/office/word/2010/wordprocessingShape" mc:Ignorable="w14 w15 w16se w16cid w16 w16cex w16sdtdh wp14">
+  <w:p>
+    <w:pPr>
+      <w:pStyle w:val="Footer"/>
+    </w:pPr>
+  </w:p>
+</w:ftr>
+</file>
+
+<file path=word/footer3.xml><?xml version="1.0" encoding="utf-8"?>
+<w:ftr xmlns:wpc="http://schemas.microsoft.com/office/word/2010/wordprocessingCanvas" xmlns:cx="http://schemas.microsoft.com/office/drawing/2014/chartex" xmlns:cx1="http://schemas.microsoft.com/office/drawing/2015/9/8/chartex" xmlns:cx2="http://schemas.microsoft.com/office/drawing/2015/10/21/chartex" xmlns:cx3="http://schemas.microsoft.com/office/drawing/2016/5/9/chartex" xmlns:cx4="http://schemas.microsoft.com/office/drawing/2016/5/10/chartex" xmlns:cx5="http://schemas.microsoft.com/office/drawing/2016/5/11/chartex" xmlns:cx6="http://schemas.microsoft.com/office/drawing/2016/5/12/chartex" xmlns:cx7="http://schemas.microsoft.com/office/drawing/2016/5/13/chartex" xmlns:cx8="http://schemas.microsoft.com/office/drawing/2016/5/14/chartex" xmlns:mc="http://schemas.openxmlformats.org/markup-compatibility/2006" xmlns:aink="http://schemas.microsoft.com/office/drawing/2016/ink" xmlns:am3d="http://schemas.microsoft.com/office/drawing/2017/model3d" xmlns:o="urn:schemas-microsoft-com:office:office" xmlns:oel="http://schemas.microsoft.com/office/2019/extlst" xmlns:r="http://schemas.openxmlformats.org/officeDocument/2006/relationships" xmlns:m="http://schemas.openxmlformats.org/officeDocument/2006/math" xmlns:v="urn:schemas-microsoft-com:vml" xmlns:wp14="http://schemas.microsoft.com/office/word/2010/wordprocessingDrawing" xmlns:wp="http://schemas.openxmlformats.org/drawingml/2006/wordprocessingDrawing" xmlns:w10="urn:schemas-microsoft-com:office:word" xmlns:w="http://schemas.openxmlformats.org/wordprocessingml/2006/main" xmlns:w14="http://schemas.microsoft.com/office/word/2010/wordml" xmlns:w15="http://schemas.microsoft.com/office/word/2012/wordml" xmlns:w16cex="http://schemas.microsoft.com/office/word/2018/wordml/cex" xmlns:w16cid="http://schemas.microsoft.com/office/word/2016/wordml/cid" xmlns:w16="http://schemas.microsoft.com/office/word/2018/wordml" xmlns:w16sdtdh="http://schemas.microsoft.com/office/word/2020/wordml/sdtdatahash" xmlns:w16se="http://schemas.microsoft.com/office/word/2015/wordml/symex" xmlns:wpg="http://schemas.microsoft.com/office/word/2010/wordprocessingGroup" xmlns:wpi="http://schemas.microsoft.com/office/word/2010/wordprocessingInk" xmlns:wne="http://schemas.microsoft.com/office/word/2006/wordml" xmlns:wps="http://schemas.microsoft.com/office/word/2010/wordprocessingShape" mc:Ignorable="w14 w15 w16se w16cid w16 w16cex w16sdtdh wp14">
+  <w:p>
+    <w:pPr>
+      <w:pStyle w:val="Footer"/>
+    </w:pPr>
+  </w:p>
+</w:ftr>
+</file>
+
+<file path=word/footnotes.xml><?xml version="1.0" encoding="utf-8"?>
+<w:footnotes xmlns:wpc="http://schemas.microsoft.com/office/word/2010/wordprocessingCanvas" xmlns:cx="http://schemas.microsoft.com/office/drawing/2014/chartex" xmlns:cx1="http://schemas.microsoft.com/office/drawing/2015/9/8/chartex" xmlns:cx2="http://schemas.microsoft.com/office/drawing/2015/10/21/chartex" xmlns:cx3="http://schemas.microsoft.com/office/drawing/2016/5/9/chartex" xmlns:cx4="http://schemas.microsoft.com/office/drawing/2016/5/10/chartex" xmlns:cx5="http://schemas.microsoft.com/office/drawing/2016/5/11/chartex" xmlns:cx6="http://schemas.microsoft.com/office/drawing/2016/5/12/chartex" xmlns:cx7="http://schemas.microsoft.com/office/drawing/2016/5/13/chartex" xmlns:cx8="http://schemas.microsoft.com/office/drawing/2016/5/14/chartex" xmlns:mc="http://schemas.openxmlformats.org/markup-compatibility/2006" xmlns:aink="http://schemas.microsoft.com/office/drawing/2016/ink" xmlns:am3d="http://schemas.microsoft.com/office/drawing/2017/model3d" xmlns:o="urn:schemas-microsoft-com:office:office" xmlns:oel="http://schemas.microsoft.com/office/2019/extlst" xmlns:r="http://schemas.openxmlformats.org/officeDocument/2006/relationships" xmlns:m="http://schemas.openxmlformats.org/officeDocument/2006/math" xmlns:v="urn:schemas-microsoft-com:vml" xmlns:wp14="http://schemas.microsoft.com/office/word/2010/wordprocessingDrawing" xmlns:wp="http://schemas.openxmlformats.org/drawingml/2006/wordprocessingDrawing" xmlns:w10="urn:schemas-microsoft-com:office:word" xmlns:w="http://schemas.openxmlformats.org/wordprocessingml/2006/main" xmlns:w14="http://schemas.microsoft.com/office/word/2010/wordml" xmlns:w15="http://schemas.microsoft.com/office/word/2012/wordml" xmlns:w16cex="http://schemas.microsoft.com/office/word/2018/wordml/cex" xmlns:w16cid="http://schemas.microsoft.com/office/word/2016/wordml/cid" xmlns:w16="http://schemas.microsoft.com/office/word/2018/wordml" xmlns:w16sdtdh="http://schemas.microsoft.com/office/word/2020/wordml/sdtdatahash" xmlns:w16se="http://schemas.microsoft.com/office/word/2015/wordml/symex" xmlns:wpg="http://schemas.microsoft.com/office/word/2010/wordprocessingGroup" xmlns:wpi="http://schemas.microsoft.com/office/word/2010/wordprocessingInk" xmlns:wne="http://schemas.microsoft.com/office/word/2006/wordml" xmlns:wps="http://schemas.microsoft.com/office/word/2010/wordprocessingShape" mc:Ignorable="w14 w15 w16se w16cid w16 w16cex w16sdtdh wp14">
+  <w:footnote w:type="separator" w:id="-1">
+    <w:p>
+      <w:pPr>
+        <w:spacing w:after="0" w:line="240" w:lineRule="auto"/>
+      </w:pPr>
+      <w:r>
+        <w:separator/>
+      </w:r>
+    </w:p>
+  </w:footnote>
+  <w:footnote w:type="continuationSeparator" w:id="0">
+    <w:p>
+      <w:pPr>
+        <w:spacing w:after="0" w:line="240" w:lineRule="auto"/>
+      </w:pPr>
+      <w:r>
+        <w:continuationSeparator/>
+      </w:r>
+    </w:p>
+  </w:footnote>
+</w:footnotes>
+</file>
+
+<file path=word/header1.xml><?xml version="1.0" encoding="utf-8"?>
+<w:hdr xmlns:wpc="http://schemas.microsoft.com/office/word/2010/wordprocessingCanvas" xmlns:cx="http://schemas.microsoft.com/office/drawing/2014/chartex" xmlns:cx1="http://schemas.microsoft.com/office/drawing/2015/9/8/chartex" xmlns:cx2="http://schemas.microsoft.com/office/drawing/2015/10/21/chartex" xmlns:cx3="http://schemas.microsoft.com/office/drawing/2016/5/9/chartex" xmlns:cx4="http://schemas.microsoft.com/office/drawing/2016/5/10/chartex" xmlns:cx5="http://schemas.microsoft.com/office/drawing/2016/5/11/chartex" xmlns:cx6="http://schemas.microsoft.com/office/drawing/2016/5/12/chartex" xmlns:cx7="http://schemas.microsoft.com/office/drawing/2016/5/13/chartex" xmlns:cx8="http://schemas.microsoft.com/office/drawing/2016/5/14/chartex" xmlns:mc="http://schemas.openxmlformats.org/markup-compatibility/2006" xmlns:aink="http://schemas.microsoft.com/office/drawing/2016/ink" xmlns:am3d="http://schemas.microsoft.com/office/drawing/2017/model3d" xmlns:o="urn:schemas-microsoft-com:office:office" xmlns:oel="http://schemas.microsoft.com/office/2019/extlst" xmlns:r="http://schemas.openxmlformats.org/officeDocument/2006/relationships" xmlns:m="http://schemas.openxmlformats.org/officeDocument/2006/math" xmlns:v="urn:schemas-microsoft-com:vml" xmlns:wp14="http://schemas.microsoft.com/office/word/2010/wordprocessingDrawing" xmlns:wp="http://schemas.openxmlformats.org/drawingml/2006/wordprocessingDrawing" xmlns:w10="urn:schemas-microsoft-com:office:word" xmlns:w="http://schemas.openxmlformats.org/wordprocessingml/2006/main" xmlns:w14="http://schemas.microsoft.com/office/word/2010/wordml" xmlns:w15="http://schemas.microsoft.com/office/word/2012/wordml" xmlns:w16cex="http://schemas.microsoft.com/office/word/2018/wordml/cex" xmlns:w16cid="http://schemas.microsoft.com/office/word/2016/wordml/cid" xmlns:w16="http://schemas.microsoft.com/office/word/2018/wordml" xmlns:w16sdtdh="http://schemas.microsoft.com/office/word/2020/wordml/sdtdatahash" xmlns:w16se="http://schemas.microsoft.com/office/word/2015/wordml/symex" xmlns:wpg="http://schemas.microsoft.com/office/word/2010/wordprocessingGroup" xmlns:wpi="http://schemas.microsoft.com/office/word/2010/wordprocessingInk" xmlns:wne="http://schemas.microsoft.com/office/word/2006/wordml" xmlns:wps="http://schemas.microsoft.com/office/word/2010/wordprocessingShape" mc:Ignorable="w14 w15 w16se w16cid w16 w16cex w16sdtdh wp14">
+  <w:p>
+    <w:pPr>
+      <w:pStyle w:val="Header"/>
+    </w:pPr>
+  </w:p>
+</w:hdr>
+</file>
+
+<file path=word/header2.xml><?xml version="1.0" encoding="utf-8"?>
+<w:hdr xmlns:wpc="http://schemas.microsoft.com/office/word/2010/wordprocessingCanvas" xmlns:cx="http://schemas.microsoft.com/office/drawing/2014/chartex" xmlns:cx1="http://schemas.microsoft.com/office/drawing/2015/9/8/chartex" xmlns:cx2="http://schemas.microsoft.com/office/drawing/2015/10/21/chartex" xmlns:cx3="http://schemas.microsoft.com/office/drawing/2016/5/9/chartex" xmlns:cx4="http://schemas.microsoft.com/office/drawing/2016/5/10/chartex" xmlns:cx5="http://schemas.microsoft.com/office/drawing/2016/5/11/chartex" xmlns:cx6="http://schemas.microsoft.com/office/drawing/2016/5/12/chartex" xmlns:cx7="http://schemas.microsoft.com/office/drawing/2016/5/13/chartex" xmlns:cx8="http://schemas.microsoft.com/office/drawing/2016/5/14/chartex" xmlns:mc="http://schemas.openxmlformats.org/markup-compatibility/2006" xmlns:aink="http://schemas.microsoft.com/office/drawing/2016/ink" xmlns:am3d="http://schemas.microsoft.com/office/drawing/2017/model3d" xmlns:o="urn:schemas-microsoft-com:office:office" xmlns:oel="http://schemas.microsoft.com/office/2019/extlst" xmlns:r="http://schemas.openxmlformats.org/officeDocument/2006/relationships" xmlns:m="http://schemas.openxmlformats.org/officeDocument/2006/math" xmlns:v="urn:schemas-microsoft-com:vml" xmlns:wp14="http://schemas.microsoft.com/office/word/2010/wordprocessingDrawing" xmlns:wp="http://schemas.openxmlformats.org/drawingml/2006/wordprocessingDrawing" xmlns:w10="urn:schemas-microsoft-com:office:word" xmlns:w="http://schemas.openxmlformats.org/wordprocessingml/2006/main" xmlns:w14="http://schemas.microsoft.com/office/word/2010/wordml" xmlns:w15="http://schemas.microsoft.com/office/word/2012/wordml" xmlns:w16cex="http://schemas.microsoft.com/office/word/2018/wordml/cex" xmlns:w16cid="http://schemas.microsoft.com/office/word/2016/wordml/cid" xmlns:w16="http://schemas.microsoft.com/office/word/2018/wordml" xmlns:w16sdtdh="http://schemas.microsoft.com/office/word/2020/wordml/sdtdatahash" xmlns:w16se="http://schemas.microsoft.com/office/word/2015/wordml/symex" xmlns:wpg="http://schemas.microsoft.com/office/word/2010/wordprocessingGroup" xmlns:wpi="http://schemas.microsoft.com/office/word/2010/wordprocessingInk" xmlns:wne="http://schemas.microsoft.com/office/word/2006/wordml" xmlns:wps="http://schemas.microsoft.com/office/word/2010/wordprocessingShape" mc:Ignorable="w14 w15 w16se w16cid w16 w16cex w16sdtdh wp14">
+  <w:p>
+    <w:pPr>
+      <w:pStyle w:val="Header"/>
+    </w:pPr>
+    <w:r>
+      <w:t>Sok Kim Thanh Báo cáo thực tập buổi 6</w:t>
+    </w:r>
+  </w:p>
+</w:hdr>
+</file>
+
+<file path=word/header3.xml><?xml version="1.0" encoding="utf-8"?>
+<w:hdr xmlns:wpc="http://schemas.microsoft.com/office/word/2010/wordprocessingCanvas" xmlns:cx="http://schemas.microsoft.com/office/drawing/2014/chartex" xmlns:cx1="http://schemas.microsoft.com/office/drawing/2015/9/8/chartex" xmlns:cx2="http://schemas.microsoft.com/office/drawing/2015/10/21/chartex" xmlns:cx3="http://schemas.microsoft.com/office/drawing/2016/5/9/chartex" xmlns:cx4="http://schemas.microsoft.com/office/drawing/2016/5/10/chartex" xmlns:cx5="http://schemas.microsoft.com/office/drawing/2016/5/11/chartex" xmlns:cx6="http://schemas.microsoft.com/office/drawing/2016/5/12/chartex" xmlns:cx7="http://schemas.microsoft.com/office/drawing/2016/5/13/chartex" xmlns:cx8="http://schemas.microsoft.com/office/drawing/2016/5/14/chartex" xmlns:mc="http://schemas.openxmlformats.org/markup-compatibility/2006" xmlns:aink="http://schemas.microsoft.com/office/drawing/2016/ink" xmlns:am3d="http://schemas.microsoft.com/office/drawing/2017/model3d" xmlns:o="urn:schemas-microsoft-com:office:office" xmlns:oel="http://schemas.microsoft.com/office/2019/extlst" xmlns:r="http://schemas.openxmlformats.org/officeDocument/2006/relationships" xmlns:m="http://schemas.openxmlformats.org/officeDocument/2006/math" xmlns:v="urn:schemas-microsoft-com:vml" xmlns:wp14="http://schemas.microsoft.com/office/word/2010/wordprocessingDrawing" xmlns:wp="http://schemas.openxmlformats.org/drawingml/2006/wordprocessingDrawing" xmlns:w10="urn:schemas-microsoft-com:office:word" xmlns:w="http://schemas.openxmlformats.org/wordprocessingml/2006/main" xmlns:w14="http://schemas.microsoft.com/office/word/2010/wordml" xmlns:w15="http://schemas.microsoft.com/office/word/2012/wordml" xmlns:w16cex="http://schemas.microsoft.com/office/word/2018/wordml/cex" xmlns:w16cid="http://schemas.microsoft.com/office/word/2016/wordml/cid" xmlns:w16="http://schemas.microsoft.com/office/word/2018/wordml" xmlns:w16sdtdh="http://schemas.microsoft.com/office/word/2020/wordml/sdtdatahash" xmlns:w16se="http://schemas.microsoft.com/office/word/2015/wordml/symex" xmlns:wpg="http://schemas.microsoft.com/office/word/2010/wordprocessingGroup" xmlns:wpi="http://schemas.microsoft.com/office/word/2010/wordprocessingInk" xmlns:wne="http://schemas.microsoft.com/office/word/2006/wordml" xmlns:wps="http://schemas.microsoft.com/office/word/2010/wordprocessingShape" mc:Ignorable="w14 w15 w16se w16cid w16 w16cex w16sdtdh wp14">
+  <w:p>
+    <w:pPr>
+      <w:pStyle w:val="Header"/>
+    </w:pPr>
+  </w:p>
+</w:hdr>
 </file>
 
 <file path=word/numbering.xml><?xml version="1.0" encoding="utf-8"?>
@@ -1512,6 +1334,50 @@
       <w:szCs w:val="26"/>
     </w:rPr>
   </w:style>
+  <w:style w:type="paragraph" w:styleId="Header">
+    <w:name w:val="header"/>
+    <w:basedOn w:val="Normal"/>
+    <w:link w:val="HeaderChar"/>
+    <w:uiPriority w:val="99"/>
+    <w:unhideWhenUsed/>
+    <w:rsid w:val="007A6972"/>
+    <w:pPr>
+      <w:tabs>
+        <w:tab w:val="center" w:pos="4513"/>
+        <w:tab w:val="right" w:pos="9026"/>
+      </w:tabs>
+      <w:spacing w:after="0" w:line="240" w:lineRule="auto"/>
+    </w:pPr>
+  </w:style>
+  <w:style w:type="character" w:customStyle="1" w:styleId="HeaderChar">
+    <w:name w:val="Header Char"/>
+    <w:basedOn w:val="DefaultParagraphFont"/>
+    <w:link w:val="Header"/>
+    <w:uiPriority w:val="99"/>
+    <w:rsid w:val="007A6972"/>
+  </w:style>
+  <w:style w:type="paragraph" w:styleId="Footer">
+    <w:name w:val="footer"/>
+    <w:basedOn w:val="Normal"/>
+    <w:link w:val="FooterChar"/>
+    <w:uiPriority w:val="99"/>
+    <w:unhideWhenUsed/>
+    <w:rsid w:val="007A6972"/>
+    <w:pPr>
+      <w:tabs>
+        <w:tab w:val="center" w:pos="4513"/>
+        <w:tab w:val="right" w:pos="9026"/>
+      </w:tabs>
+      <w:spacing w:after="0" w:line="240" w:lineRule="auto"/>
+    </w:pPr>
+  </w:style>
+  <w:style w:type="character" w:customStyle="1" w:styleId="FooterChar">
+    <w:name w:val="Footer Char"/>
+    <w:basedOn w:val="DefaultParagraphFont"/>
+    <w:link w:val="Footer"/>
+    <w:uiPriority w:val="99"/>
+    <w:rsid w:val="007A6972"/>
+  </w:style>
 </w:styles>
 </file>
 

</xml_diff>